<commit_message>
Improved user guide. Minor mods to seeding.
</commit_message>
<xml_diff>
--- a/Documentation/user-guide.docx
+++ b/Documentation/user-guide.docx
@@ -47,7 +47,19 @@
         <w:rPr>
           <w:lang w:val="en-US"/>
         </w:rPr>
-        <w:t xml:space="preserve"> range software, or used by people not afraid of CSV files and DOS windows. There is no user interface whatsoever. That should get the disclaimer out of the way…</w:t>
+        <w:t xml:space="preserve"> range software, or used by people not afraid of CSV files and DOS windows</w:t>
+      </w:r>
+      <w:r>
+        <w:rPr>
+          <w:lang w:val="en-US"/>
+        </w:rPr>
+        <w:t xml:space="preserve"> or even Linux</w:t>
+      </w:r>
+      <w:r>
+        <w:rPr>
+          <w:lang w:val="en-US"/>
+        </w:rPr>
+        <w:t>. There is no user interface whatsoever. That should get the disclaimer out of the way…</w:t>
       </w:r>
     </w:p>
     <w:p>
@@ -225,7 +237,33 @@
         <w:rPr>
           <w:lang w:val="en-US"/>
         </w:rPr>
-        <w:t xml:space="preserve">Both programs read from standard input a file containing some </w:t>
+        <w:t>Both programs read from standard input a file</w:t>
+      </w:r>
+      <w:r>
+        <w:rPr>
+          <w:lang w:val="en-US"/>
+        </w:rPr>
+        <w:t xml:space="preserve">, </w:t>
+      </w:r>
+      <w:proofErr w:type="gramStart"/>
+      <w:r>
+        <w:rPr>
+          <w:lang w:val="en-US"/>
+        </w:rPr>
+        <w:t xml:space="preserve">sometimes </w:t>
+      </w:r>
+      <w:r>
+        <w:rPr>
+          <w:lang w:val="en-US"/>
+        </w:rPr>
+        <w:t xml:space="preserve"> containing</w:t>
+      </w:r>
+      <w:proofErr w:type="gramEnd"/>
+      <w:r>
+        <w:rPr>
+          <w:lang w:val="en-US"/>
+        </w:rPr>
+        <w:t xml:space="preserve"> some </w:t>
       </w:r>
       <w:r>
         <w:rPr>
@@ -237,7 +275,19 @@
         <w:rPr>
           <w:lang w:val="en-US"/>
         </w:rPr>
-        <w:t xml:space="preserve"> at the start followed by a list of </w:t>
+        <w:t xml:space="preserve"> at the start</w:t>
+      </w:r>
+      <w:r>
+        <w:rPr>
+          <w:lang w:val="en-US"/>
+        </w:rPr>
+        <w:t xml:space="preserve">, </w:t>
+      </w:r>
+      <w:r>
+        <w:rPr>
+          <w:lang w:val="en-US"/>
+        </w:rPr>
+        <w:t xml:space="preserve">followed by a list of </w:t>
       </w:r>
       <w:r>
         <w:rPr>
@@ -255,7 +305,19 @@
         <w:rPr>
           <w:lang w:val="en-US"/>
         </w:rPr>
-        <w:t xml:space="preserve"> a short example. Suppose the input of the program seeding is contained in a file called input.txt, and you want the output written to a file called output.txt, then in a DOS </w:t>
+        <w:t xml:space="preserve"> </w:t>
+      </w:r>
+      <w:r>
+        <w:rPr>
+          <w:lang w:val="en-US"/>
+        </w:rPr>
+        <w:t>here is a short</w:t>
+      </w:r>
+      <w:r>
+        <w:rPr>
+          <w:lang w:val="en-US"/>
+        </w:rPr>
+        <w:t xml:space="preserve"> example. Suppose the input of the program seeding is contained in a file called input.txt, and you want the output written to a file called output.txt, then in a DOS </w:t>
       </w:r>
       <w:r>
         <w:rPr>
@@ -267,7 +329,19 @@
         <w:rPr>
           <w:lang w:val="en-US"/>
         </w:rPr>
-        <w:t>or of course Unix, Linux or whatever) you type : “</w:t>
+        <w:t xml:space="preserve">or of course Unix, Linux or whatever) you </w:t>
+      </w:r>
+      <w:r>
+        <w:rPr>
+          <w:lang w:val="en-US"/>
+        </w:rPr>
+        <w:t>type:</w:t>
+      </w:r>
+      <w:r>
+        <w:rPr>
+          <w:lang w:val="en-US"/>
+        </w:rPr>
+        <w:t xml:space="preserve"> “</w:t>
       </w:r>
       <w:r>
         <w:rPr>
@@ -341,6 +415,51 @@
         </w:rPr>
         <w:t>.</w:t>
       </w:r>
+      <w:r>
+        <w:rPr>
+          <w:lang w:val="en-US"/>
+        </w:rPr>
+        <w:br/>
+        <w:t xml:space="preserve">The seeding program has a -w </w:t>
+      </w:r>
+      <w:proofErr w:type="gramStart"/>
+      <w:r>
+        <w:rPr>
+          <w:lang w:val="en-US"/>
+        </w:rPr>
+        <w:t>flag(</w:t>
+      </w:r>
+      <w:proofErr w:type="gramEnd"/>
+      <w:r>
+        <w:rPr>
+          <w:lang w:val="en-US"/>
+        </w:rPr>
+        <w:t>Wheelchair mode</w:t>
+      </w:r>
+      <w:r>
+        <w:rPr>
+          <w:lang w:val="en-US"/>
+        </w:rPr>
+        <w:t xml:space="preserve">) that </w:t>
+      </w:r>
+      <w:r>
+        <w:rPr>
+          <w:lang w:val="en-US"/>
+        </w:rPr>
+        <w:t>interprets</w:t>
+      </w:r>
+      <w:r>
+        <w:rPr>
+          <w:lang w:val="en-US"/>
+        </w:rPr>
+        <w:t xml:space="preserve"> a number</w:t>
+      </w:r>
+      <w:r>
+        <w:rPr>
+          <w:lang w:val="en-US"/>
+        </w:rPr>
+        <w:t xml:space="preserve"> at the start of this string as the group the contestant should be placed.</w:t>
+      </w:r>
     </w:p>
     <w:p>
       <w:pPr>
@@ -386,7 +505,21 @@
         <w:rPr>
           <w:lang w:val="en-US"/>
         </w:rPr>
-        <w:t xml:space="preserve"> program does not interpret this, although it is assumed that the lower the number, the stronger the contestant. </w:t>
+        <w:t xml:space="preserve"> program does not interpret this, although </w:t>
+      </w:r>
+      <w:proofErr w:type="gramStart"/>
+      <w:r>
+        <w:rPr>
+          <w:lang w:val="en-US"/>
+        </w:rPr>
+        <w:t>it</w:t>
+      </w:r>
+      <w:proofErr w:type="gramEnd"/>
+      <w:r>
+        <w:rPr>
+          <w:lang w:val="en-US"/>
+        </w:rPr>
+        <w:t xml:space="preserve"> is assumed that the lower the number, the stronger the contestant. </w:t>
       </w:r>
       <w:r>
         <w:rPr>
@@ -440,6 +573,7 @@
         <w:rPr>
           <w:lang w:val="en-US"/>
         </w:rPr>
+        <w:lastRenderedPageBreak/>
         <w:t xml:space="preserve">So as a simple </w:t>
       </w:r>
       <w:r>
@@ -458,16 +592,24 @@
     <w:p>
       <w:pPr>
         <w:keepLines/>
+        <w:ind w:left="708"/>
         <w:rPr>
           <w:i/>
         </w:rPr>
       </w:pPr>
+      <w:proofErr w:type="gramStart"/>
       <w:r>
         <w:rPr>
           <w:i/>
         </w:rPr>
-        <w:lastRenderedPageBreak/>
-        <w:t>2345,Bocchi – Duboin,</w:t>
+        <w:t>2345,Bocchi</w:t>
+      </w:r>
+      <w:proofErr w:type="gramEnd"/>
+      <w:r>
+        <w:rPr>
+          <w:i/>
+        </w:rPr>
+        <w:t xml:space="preserve"> – Duboin,</w:t>
       </w:r>
       <w:r>
         <w:rPr>
@@ -504,33 +646,68 @@
     <w:p>
       <w:pPr>
         <w:rPr>
+          <w:lang w:val="en-US"/>
+        </w:rPr>
+      </w:pPr>
+      <w:r>
+        <w:rPr>
+          <w:lang w:val="en-US"/>
+        </w:rPr>
+        <w:t>The output of the programs is in lines of the same format.</w:t>
+      </w:r>
+    </w:p>
+    <w:p>
+      <w:pPr>
+        <w:rPr>
+          <w:lang w:val="en-US"/>
+        </w:rPr>
+      </w:pPr>
+    </w:p>
+    <w:p>
+      <w:pPr>
+        <w:pStyle w:val="Heading1"/>
+        <w:rPr>
+          <w:lang w:val="en-US"/>
+        </w:rPr>
+      </w:pPr>
+      <w:r>
+        <w:rPr>
+          <w:lang w:val="en-US"/>
+        </w:rPr>
+        <w:t xml:space="preserve">The </w:t>
+      </w:r>
+      <w:r>
+        <w:rPr>
           <w:i/>
-        </w:rPr>
-      </w:pPr>
-    </w:p>
-    <w:p>
-      <w:pPr>
-        <w:rPr>
-          <w:lang w:val="en-US"/>
-        </w:rPr>
-      </w:pPr>
-      <w:r>
-        <w:rPr>
-          <w:lang w:val="en-US"/>
-        </w:rPr>
-        <w:t>The output of the programs is in lines of the same format.</w:t>
-      </w:r>
-    </w:p>
-    <w:p>
-      <w:pPr>
-        <w:rPr>
-          <w:lang w:val="en-US"/>
-        </w:rPr>
-      </w:pPr>
-    </w:p>
-    <w:p>
-      <w:pPr>
-        <w:pStyle w:val="Heading1"/>
+          <w:lang w:val="en-US"/>
+        </w:rPr>
+        <w:t>s</w:t>
+      </w:r>
+      <w:r>
+        <w:rPr>
+          <w:i/>
+          <w:lang w:val="en-US"/>
+        </w:rPr>
+        <w:t>eeding</w:t>
+      </w:r>
+      <w:r>
+        <w:rPr>
+          <w:i/>
+          <w:lang w:val="en-US"/>
+        </w:rPr>
+        <w:t xml:space="preserve"> </w:t>
+      </w:r>
+      <w:proofErr w:type="gramStart"/>
+      <w:r>
+        <w:rPr>
+          <w:lang w:val="en-US"/>
+        </w:rPr>
+        <w:t>program</w:t>
+      </w:r>
+      <w:proofErr w:type="gramEnd"/>
+    </w:p>
+    <w:p>
+      <w:pPr>
         <w:rPr>
           <w:lang w:val="en-US"/>
         </w:rPr>
@@ -543,193 +720,134 @@
       </w:r>
       <w:r>
         <w:rPr>
+          <w:lang w:val="en-US"/>
+        </w:rPr>
+        <w:t>purpose of</w:t>
+      </w:r>
+      <w:r>
+        <w:rPr>
+          <w:lang w:val="en-US"/>
+        </w:rPr>
+        <w:t xml:space="preserve"> the program is to take all contestants for a </w:t>
+      </w:r>
+      <w:r>
+        <w:rPr>
+          <w:lang w:val="en-US"/>
+        </w:rPr>
+        <w:t>tournament and</w:t>
+      </w:r>
+      <w:r>
+        <w:rPr>
+          <w:lang w:val="en-US"/>
+        </w:rPr>
+        <w:t xml:space="preserve"> divide them into groups </w:t>
+      </w:r>
+      <w:proofErr w:type="gramStart"/>
+      <w:r>
+        <w:rPr>
+          <w:lang w:val="en-US"/>
+        </w:rPr>
+        <w:t>on the basis of</w:t>
+      </w:r>
+      <w:proofErr w:type="gramEnd"/>
+      <w:r>
+        <w:rPr>
+          <w:lang w:val="en-US"/>
+        </w:rPr>
+        <w:t xml:space="preserve"> two criteria: strength, and other. The groups need not be the same size. The program will take care to make all groups of roughly the same average </w:t>
+      </w:r>
+      <w:r>
+        <w:rPr>
+          <w:lang w:val="en-US"/>
+        </w:rPr>
+        <w:t>strength and</w:t>
+      </w:r>
+      <w:r>
+        <w:rPr>
+          <w:lang w:val="en-US"/>
+        </w:rPr>
+        <w:t xml:space="preserve"> will within this </w:t>
+      </w:r>
+      <w:proofErr w:type="gramStart"/>
+      <w:r>
+        <w:rPr>
+          <w:lang w:val="en-US"/>
+        </w:rPr>
+        <w:t>limitation</w:t>
+      </w:r>
+      <w:proofErr w:type="gramEnd"/>
+      <w:r>
+        <w:rPr>
+          <w:lang w:val="en-US"/>
+        </w:rPr>
+        <w:t xml:space="preserve"> try to balance the other criteria over the groups. </w:t>
+      </w:r>
+      <w:r>
+        <w:rPr>
+          <w:lang w:val="en-US"/>
+        </w:rPr>
+        <w:t>So,</w:t>
+      </w:r>
+      <w:r>
+        <w:rPr>
+          <w:lang w:val="en-US"/>
+        </w:rPr>
+        <w:t xml:space="preserve"> if you use country as th</w:t>
+      </w:r>
+      <w:r>
+        <w:rPr>
+          <w:lang w:val="en-US"/>
+        </w:rPr>
+        <w:t>e other criterion, and the file</w:t>
+      </w:r>
+      <w:r>
+        <w:rPr>
+          <w:lang w:val="en-US"/>
+        </w:rPr>
+        <w:t xml:space="preserve"> contains about 30% Polish pairs, the program will try to make each group contain roughly 30% Polish pairs. To make this possible the program needs some leeway in the strength. There should be </w:t>
+      </w:r>
+      <w:r>
+        <w:rPr>
+          <w:lang w:val="en-US"/>
+        </w:rPr>
+        <w:t>several</w:t>
+      </w:r>
+      <w:r>
+        <w:rPr>
+          <w:lang w:val="en-US"/>
+        </w:rPr>
+        <w:t xml:space="preserve"> contestants of the same strength. If not, for example you have 100 contestants with strengths from 1 to 100, the program cannot balance</w:t>
+      </w:r>
+      <w:r>
+        <w:rPr>
+          <w:lang w:val="en-US"/>
+        </w:rPr>
+        <w:t xml:space="preserve">. It is suggested to have no more than about 5 different strengths. If you use </w:t>
+      </w:r>
+      <w:r>
+        <w:rPr>
           <w:i/>
           <w:lang w:val="en-US"/>
         </w:rPr>
-        <w:t>s</w:t>
-      </w:r>
-      <w:r>
-        <w:rPr>
-          <w:i/>
-          <w:lang w:val="en-US"/>
-        </w:rPr>
-        <w:t>eeding</w:t>
-      </w:r>
-      <w:r>
-        <w:rPr>
-          <w:i/>
-          <w:lang w:val="en-US"/>
-        </w:rPr>
-        <w:t xml:space="preserve"> </w:t>
-      </w:r>
-      <w:r>
-        <w:rPr>
-          <w:lang w:val="en-US"/>
-        </w:rPr>
-        <w:t>program</w:t>
-      </w:r>
-    </w:p>
-    <w:p>
-      <w:pPr>
-        <w:rPr>
-          <w:lang w:val="en-US"/>
-        </w:rPr>
-      </w:pPr>
-      <w:r>
-        <w:rPr>
-          <w:lang w:val="en-US"/>
-        </w:rPr>
-        <w:t xml:space="preserve">The </w:t>
-      </w:r>
-      <w:r>
-        <w:rPr>
-          <w:lang w:val="en-US"/>
-        </w:rPr>
-        <w:t>purpose of</w:t>
-      </w:r>
-      <w:r>
-        <w:rPr>
-          <w:lang w:val="en-US"/>
-        </w:rPr>
-        <w:t xml:space="preserve"> the program is to take all contestants for a tournament, and divide them into groups on the basis of two criteria: strength, and other. The groups need not be the same size. The program will take care to make all groups of roughly the same average </w:t>
-      </w:r>
-      <w:r>
-        <w:rPr>
-          <w:lang w:val="en-US"/>
-        </w:rPr>
-        <w:t>strength and</w:t>
-      </w:r>
-      <w:r>
-        <w:rPr>
-          <w:lang w:val="en-US"/>
-        </w:rPr>
-        <w:t xml:space="preserve"> will within this limitation try to balance the other criteria over the groups. </w:t>
-      </w:r>
-      <w:r>
-        <w:rPr>
-          <w:lang w:val="en-US"/>
-        </w:rPr>
-        <w:t>So,</w:t>
-      </w:r>
-      <w:r>
-        <w:rPr>
-          <w:lang w:val="en-US"/>
-        </w:rPr>
-        <w:t xml:space="preserve"> if you use country as th</w:t>
-      </w:r>
-      <w:r>
-        <w:rPr>
-          <w:lang w:val="en-US"/>
-        </w:rPr>
-        <w:t>e other criterion, and the file</w:t>
-      </w:r>
-      <w:r>
-        <w:rPr>
-          <w:lang w:val="en-US"/>
-        </w:rPr>
-        <w:t xml:space="preserve"> contains about 30% Polish pairs, the program will try to make each group contain roughly 30% Polish pairs. To make this possible the program needs some leeway in the strength. There should be </w:t>
-      </w:r>
-      <w:r>
-        <w:rPr>
-          <w:lang w:val="en-US"/>
-        </w:rPr>
-        <w:t>several</w:t>
-      </w:r>
-      <w:r>
-        <w:rPr>
-          <w:lang w:val="en-US"/>
-        </w:rPr>
-        <w:t xml:space="preserve"> contestants of the same strength. If not, for example you have 100 contestants with strengths from 1 to 100, the program cannot balance</w:t>
-      </w:r>
-      <w:r>
-        <w:rPr>
-          <w:lang w:val="en-US"/>
-        </w:rPr>
-        <w:t xml:space="preserve">. It is suggested to have no more than about 5 different strengths. If you use </w:t>
-      </w:r>
-      <w:r>
-        <w:rPr>
-          <w:i/>
-          <w:lang w:val="en-US"/>
-        </w:rPr>
         <w:t>seeding</w:t>
       </w:r>
       <w:r>
         <w:rPr>
           <w:lang w:val="en-US"/>
         </w:rPr>
-        <w:t xml:space="preserve"> to seed a semi-final of 60 pairs into four groups of 15, based on qualifying stages, you could give the first 4 pairs strength 1, the next 8 pairs 2, the next 16 pairs 3, the next 32 strength 4. This will give a good seeding, and gives the program room to balance the countries.</w:t>
-      </w:r>
-    </w:p>
-    <w:p>
-      <w:pPr>
-        <w:rPr>
-          <w:lang w:val="en-US"/>
-        </w:rPr>
-      </w:pPr>
-      <w:r>
-        <w:rPr>
-          <w:lang w:val="en-US"/>
-        </w:rPr>
-        <w:t>The</w:t>
-      </w:r>
-      <w:r>
-        <w:rPr>
-          <w:lang w:val="en-US"/>
-        </w:rPr>
-        <w:t xml:space="preserve"> way the program </w:t>
-      </w:r>
-      <w:r>
-        <w:rPr>
-          <w:i/>
-          <w:lang w:val="en-US"/>
-        </w:rPr>
-        <w:t>seeding</w:t>
-      </w:r>
-      <w:r>
-        <w:rPr>
-          <w:lang w:val="en-US"/>
-        </w:rPr>
-        <w:t xml:space="preserve"> was written, it can balance not </w:t>
-      </w:r>
-      <w:r>
-        <w:rPr>
-          <w:lang w:val="en-US"/>
-        </w:rPr>
-        <w:t xml:space="preserve">only </w:t>
-      </w:r>
-      <w:r>
-        <w:rPr>
-          <w:lang w:val="en-US"/>
-        </w:rPr>
-        <w:t xml:space="preserve">on one, but on three other criteria. Why I did that I cannot remember anymore. It seemed a good idea at the time. </w:t>
-      </w:r>
-      <w:r>
-        <w:rPr>
-          <w:lang w:val="en-US"/>
-        </w:rPr>
-        <w:t>So,</w:t>
-      </w:r>
-      <w:r>
-        <w:rPr>
-          <w:lang w:val="en-US"/>
-        </w:rPr>
-        <w:t xml:space="preserve"> seeding actually accepts lines for the contestants with 6 fields instead of 4. As far as I know nobody uses this, and furthermore </w:t>
-      </w:r>
-      <w:proofErr w:type="spellStart"/>
-      <w:r>
-        <w:rPr>
-          <w:i/>
-          <w:lang w:val="en-US"/>
-        </w:rPr>
-        <w:t>numberlines</w:t>
-      </w:r>
-      <w:proofErr w:type="spellEnd"/>
-      <w:r>
-        <w:rPr>
-          <w:lang w:val="en-US"/>
-        </w:rPr>
-        <w:t xml:space="preserve"> cannot cope with that. Should you find a use for it I would like to be informed.</w:t>
+        <w:t xml:space="preserve"> to seed a semi-final of 60 pairs into four groups of 15, based on qualifying stages, you could give the first 4 pairs strength 1, the next 8 pairs 2, the next 16 pairs 3, the next 32 strength 4. This will give a good </w:t>
+      </w:r>
+      <w:r>
+        <w:rPr>
+          <w:lang w:val="en-US"/>
+        </w:rPr>
+        <w:t>seeding and</w:t>
+      </w:r>
+      <w:r>
+        <w:rPr>
+          <w:lang w:val="en-US"/>
+        </w:rPr>
+        <w:t xml:space="preserve"> gives the program room to balance the countries.</w:t>
       </w:r>
     </w:p>
     <w:p>
@@ -893,31 +1011,174 @@
         <w:rPr>
           <w:lang w:val="en-US"/>
         </w:rPr>
-        <w:t xml:space="preserve"> be 6 1 11 11 11 11 11, but </w:t>
-      </w:r>
+        <w:t xml:space="preserve"> be 6 1 11 11 11 11 11, but each number on a separate line. The effect of a group of 1 by the way is that it will get an average strength contestant.</w:t>
+      </w:r>
+    </w:p>
+    <w:p>
+      <w:pPr>
+        <w:rPr>
+          <w:lang w:val="en-US"/>
+        </w:rPr>
+      </w:pPr>
+      <w:r>
+        <w:rPr>
+          <w:lang w:val="en-US"/>
+        </w:rPr>
+        <w:t>Seeding will also accept command line arguments for the group sizes</w:t>
+      </w:r>
+      <w:r>
+        <w:rPr>
+          <w:lang w:val="en-US"/>
+        </w:rPr>
+        <w:t>, so the above example can be replaced by giving the argument</w:t>
+      </w:r>
+      <w:r>
+        <w:rPr>
+          <w:lang w:val="en-US"/>
+        </w:rPr>
+        <w:t>s</w:t>
+      </w:r>
+      <w:r>
+        <w:rPr>
+          <w:lang w:val="en-US"/>
+        </w:rPr>
+        <w:t xml:space="preserve"> </w:t>
+      </w:r>
+      <w:r>
+        <w:rPr>
+          <w:lang w:val="en-US"/>
+        </w:rPr>
+        <w:t>1 5</w:t>
+      </w:r>
+      <w:r>
+        <w:rPr>
+          <w:lang w:val="en-US"/>
+        </w:rPr>
+        <w:t>x1</w:t>
+      </w:r>
+      <w:r>
+        <w:rPr>
+          <w:lang w:val="en-US"/>
+        </w:rPr>
+        <w:t>1</w:t>
+      </w:r>
+      <w:r>
+        <w:rPr>
+          <w:lang w:val="en-US"/>
+        </w:rPr>
+        <w:t xml:space="preserve"> on the command line.</w:t>
+      </w:r>
+    </w:p>
+    <w:p>
+      <w:pPr>
+        <w:rPr>
+          <w:lang w:val="en-US"/>
+        </w:rPr>
+      </w:pPr>
+      <w:r>
+        <w:rPr>
+          <w:lang w:val="en-US"/>
+        </w:rPr>
+        <w:t xml:space="preserve">After </w:t>
+      </w:r>
+      <w:r>
+        <w:rPr>
+          <w:i/>
+          <w:lang w:val="en-US"/>
+        </w:rPr>
+        <w:t>seeding</w:t>
+      </w:r>
+      <w:r>
+        <w:rPr>
+          <w:lang w:val="en-US"/>
+        </w:rPr>
+        <w:t xml:space="preserve"> is run </w:t>
+      </w:r>
+      <w:r>
+        <w:rPr>
+          <w:lang w:val="en-US"/>
+        </w:rPr>
+        <w:t xml:space="preserve">it will make files seededXX.txt for XX from </w:t>
+      </w:r>
+      <w:r>
+        <w:rPr>
+          <w:lang w:val="en-US"/>
+        </w:rPr>
+        <w:t>01 to number of groups, with each file containing the contestants for that group.</w:t>
+      </w:r>
+    </w:p>
+    <w:p>
+      <w:pPr>
+        <w:rPr>
+          <w:lang w:val="en-US"/>
+        </w:rPr>
+      </w:pPr>
       <w:r>
         <w:rPr>
           <w:lang w:val="en-US"/>
         </w:rPr>
         <w:lastRenderedPageBreak/>
-        <w:t>each number on a separate line. The effect of a group of 1 by the way is that it will get an average strength contestant.</w:t>
-      </w:r>
-    </w:p>
-    <w:p>
-      <w:pPr>
-        <w:rPr>
-          <w:lang w:val="en-US"/>
-        </w:rPr>
-      </w:pPr>
-      <w:r>
-        <w:rPr>
-          <w:lang w:val="en-US"/>
-        </w:rPr>
-        <w:t xml:space="preserve">After </w:t>
-      </w:r>
+        <w:t>The order w</w:t>
+      </w:r>
+      <w:r>
+        <w:rPr>
+          <w:lang w:val="en-US"/>
+        </w:rPr>
+        <w:t>i</w:t>
+      </w:r>
+      <w:r>
+        <w:rPr>
+          <w:lang w:val="en-US"/>
+        </w:rPr>
+        <w:t>thin the groups is basically not guaranteed, although in the current implementation the contestants are ordered by strength. This cannot be relied upon.</w:t>
+      </w:r>
+    </w:p>
+    <w:p>
+      <w:pPr>
+        <w:rPr>
+          <w:lang w:val="en-US"/>
+        </w:rPr>
+      </w:pPr>
+      <w:r>
+        <w:rPr>
+          <w:lang w:val="en-US"/>
+        </w:rPr>
+        <w:t xml:space="preserve">Ordering within the group is left to the organizer. You could use </w:t>
+      </w:r>
+      <w:proofErr w:type="spellStart"/>
       <w:r>
         <w:rPr>
           <w:i/>
+          <w:iCs/>
+          <w:lang w:val="en-US"/>
+        </w:rPr>
+        <w:t>numberlines</w:t>
+      </w:r>
+      <w:proofErr w:type="spellEnd"/>
+      <w:r>
+        <w:rPr>
+          <w:lang w:val="en-US"/>
+        </w:rPr>
+        <w:t xml:space="preserve">, described below, or you could shuffle. In </w:t>
+      </w:r>
+      <w:proofErr w:type="gramStart"/>
+      <w:r>
+        <w:rPr>
+          <w:lang w:val="en-US"/>
+        </w:rPr>
+        <w:t>general</w:t>
+      </w:r>
+      <w:proofErr w:type="gramEnd"/>
+      <w:r>
+        <w:rPr>
+          <w:lang w:val="en-US"/>
+        </w:rPr>
+        <w:t xml:space="preserve"> with most movements keeping the order from </w:t>
+      </w:r>
+      <w:r>
+        <w:rPr>
+          <w:i/>
+          <w:iCs/>
           <w:lang w:val="en-US"/>
         </w:rPr>
         <w:t>seeding</w:t>
@@ -926,44 +1187,7 @@
         <w:rPr>
           <w:lang w:val="en-US"/>
         </w:rPr>
-        <w:t xml:space="preserve"> is run the output will be the list of contestants in such an order that if you pick your groups from it from the top you get the desired groups. </w:t>
-      </w:r>
-      <w:r>
-        <w:rPr>
-          <w:lang w:val="en-US"/>
-        </w:rPr>
-        <w:t>So,</w:t>
-      </w:r>
-      <w:r>
-        <w:rPr>
-          <w:lang w:val="en-US"/>
-        </w:rPr>
-        <w:t xml:space="preserve"> in the second example above the first contestant will be the pivot, and after that there are 5 groups of 11 contestants.</w:t>
-      </w:r>
-    </w:p>
-    <w:p>
-      <w:pPr>
-        <w:rPr>
-          <w:lang w:val="en-US"/>
-        </w:rPr>
-      </w:pPr>
-      <w:r>
-        <w:rPr>
-          <w:lang w:val="en-US"/>
-        </w:rPr>
-        <w:t>The order w</w:t>
-      </w:r>
-      <w:r>
-        <w:rPr>
-          <w:lang w:val="en-US"/>
-        </w:rPr>
-        <w:t>i</w:t>
-      </w:r>
-      <w:r>
-        <w:rPr>
-          <w:lang w:val="en-US"/>
-        </w:rPr>
-        <w:t>thin the groups is basically not guaranteed, although in the current implementation the contestants are ordered by strength. This cannot be relied upon.</w:t>
+        <w:t xml:space="preserve"> is unwise.</w:t>
       </w:r>
     </w:p>
     <w:p>
@@ -1054,7 +1278,19 @@
         <w:rPr>
           <w:lang w:val="en-US"/>
         </w:rPr>
-        <w:t xml:space="preserve"> make a decision. If you want the pair numbers in the group the same for all sessions, you must </w:t>
+        <w:t xml:space="preserve"> </w:t>
+      </w:r>
+      <w:r>
+        <w:rPr>
+          <w:lang w:val="en-US"/>
+        </w:rPr>
+        <w:t>decide</w:t>
+      </w:r>
+      <w:r>
+        <w:rPr>
+          <w:lang w:val="en-US"/>
+        </w:rPr>
+        <w:t xml:space="preserve">. If you want the pair numbers in the group the same for all sessions, you must </w:t>
       </w:r>
       <w:r>
         <w:rPr>
@@ -1130,7 +1366,33 @@
         <w:rPr>
           <w:lang w:val="en-US"/>
         </w:rPr>
-        <w:t xml:space="preserve"> knows nothing about movements. The good news is it can deal with any movement, the bad news is that you have to specify in </w:t>
+        <w:t xml:space="preserve"> </w:t>
+      </w:r>
+      <w:proofErr w:type="gramStart"/>
+      <w:r>
+        <w:rPr>
+          <w:lang w:val="en-US"/>
+        </w:rPr>
+        <w:t>knows</w:t>
+      </w:r>
+      <w:proofErr w:type="gramEnd"/>
+      <w:r>
+        <w:rPr>
+          <w:lang w:val="en-US"/>
+        </w:rPr>
+        <w:t xml:space="preserve"> nothing about movements. The good news is it can deal with any movement, the bad news is that you </w:t>
+      </w:r>
+      <w:r>
+        <w:rPr>
+          <w:lang w:val="en-US"/>
+        </w:rPr>
+        <w:t>must</w:t>
+      </w:r>
+      <w:r>
+        <w:rPr>
+          <w:lang w:val="en-US"/>
+        </w:rPr>
+        <w:t xml:space="preserve"> specify in </w:t>
       </w:r>
       <w:r>
         <w:rPr>
@@ -1144,6 +1406,7 @@
         </w:rPr>
         <w:t xml:space="preserve"> what the movement looks like. Simple movements, like </w:t>
       </w:r>
+      <w:proofErr w:type="gramStart"/>
       <w:r>
         <w:rPr>
           <w:lang w:val="en-US"/>
@@ -1154,7 +1417,14 @@
         <w:rPr>
           <w:lang w:val="en-US"/>
         </w:rPr>
-        <w:t xml:space="preserve">Mitchell give </w:t>
+        <w:t>Mitchell</w:t>
+      </w:r>
+      <w:proofErr w:type="gramEnd"/>
+      <w:r>
+        <w:rPr>
+          <w:lang w:val="en-US"/>
+        </w:rPr>
+        <w:t xml:space="preserve"> give </w:t>
       </w:r>
       <w:proofErr w:type="spellStart"/>
       <w:r>
@@ -1633,7 +1903,19 @@
         <w:rPr>
           <w:lang w:val="en-US"/>
         </w:rPr>
-        <w:t xml:space="preserve"> will do what you tell it. So please tell it what you want…</w:t>
+        <w:t xml:space="preserve"> </w:t>
+      </w:r>
+      <w:r>
+        <w:rPr>
+          <w:lang w:val="en-US"/>
+        </w:rPr>
+        <w:t>can be programmed</w:t>
+      </w:r>
+      <w:r>
+        <w:rPr>
+          <w:lang w:val="en-US"/>
+        </w:rPr>
+        <w:t xml:space="preserve"> for about all cases.</w:t>
       </w:r>
     </w:p>
     <w:p>
@@ -2120,6 +2402,7 @@
         <w:t xml:space="preserve"> tries to get all meetings by contestants in the groups as early as possible, without regard to the group. Sometimes there are suggestions that contestants of a certain group must meet earlier than other groups. This could be accommodated with a slight alteration to </w:t>
       </w:r>
       <w:proofErr w:type="spellStart"/>
+      <w:proofErr w:type="gramStart"/>
       <w:r>
         <w:rPr>
           <w:i/>
@@ -2128,6 +2411,7 @@
         <w:t>numberlines</w:t>
       </w:r>
       <w:proofErr w:type="spellEnd"/>
+      <w:proofErr w:type="gramEnd"/>
       <w:r>
         <w:rPr>
           <w:lang w:val="en-US"/>
@@ -2191,7 +2475,19 @@
         <w:rPr>
           <w:lang w:val="en-US"/>
         </w:rPr>
-        <w:t xml:space="preserve"> will not charge for any use. I would consider it polite if anybody using this software would let me know what for, and into what software they are integrating it.</w:t>
+        <w:t xml:space="preserve"> will not charge for any use. I would consider it polite if anybody using this software would let me know what </w:t>
+      </w:r>
+      <w:r>
+        <w:rPr>
+          <w:lang w:val="en-US"/>
+        </w:rPr>
+        <w:t>it is used for</w:t>
+      </w:r>
+      <w:r>
+        <w:rPr>
+          <w:lang w:val="en-US"/>
+        </w:rPr>
+        <w:t>, and into what software they are integrating it.</w:t>
       </w:r>
     </w:p>
     <w:p>
@@ -3283,7 +3579,6 @@
     <w:uiPriority w:val="99"/>
     <w:semiHidden/>
     <w:unhideWhenUsed/>
-    <w:qFormat/>
     <w:tblPr>
       <w:tblInd w:w="0" w:type="dxa"/>
       <w:tblCellMar>

</xml_diff>

<commit_message>
Added madeira2024 and getopt.c
</commit_message>
<xml_diff>
--- a/Documentation/user-guide.docx
+++ b/Documentation/user-guide.docx
@@ -47,7 +47,19 @@
         <w:rPr>
           <w:lang w:val="en-US"/>
         </w:rPr>
-        <w:t xml:space="preserve"> range software, or used by people not afraid of CSV files and DOS windows</w:t>
+        <w:t xml:space="preserve"> range software, or used by people not afraid of CSV files and </w:t>
+      </w:r>
+      <w:r>
+        <w:rPr>
+          <w:lang w:val="en-US"/>
+        </w:rPr>
+        <w:t>command</w:t>
+      </w:r>
+      <w:r>
+        <w:rPr>
+          <w:lang w:val="en-US"/>
+        </w:rPr>
+        <w:t xml:space="preserve"> windows</w:t>
       </w:r>
       <w:r>
         <w:rPr>
@@ -84,7 +96,19 @@
         <w:rPr>
           <w:lang w:val="en-US"/>
         </w:rPr>
-        <w:t xml:space="preserve"> amount of skill in the use of computers. If you get nervous by a prompt in a DOS window, please </w:t>
+        <w:t xml:space="preserve"> amount of skill in the use of computers. If you get nervous by a prompt in a </w:t>
+      </w:r>
+      <w:r>
+        <w:rPr>
+          <w:lang w:val="en-US"/>
+        </w:rPr>
+        <w:t>command</w:t>
+      </w:r>
+      <w:r>
+        <w:rPr>
+          <w:lang w:val="en-US"/>
+        </w:rPr>
+        <w:t xml:space="preserve"> window, please </w:t>
       </w:r>
       <w:r>
         <w:rPr>
@@ -245,20 +269,12 @@
         </w:rPr>
         <w:t xml:space="preserve">, </w:t>
       </w:r>
-      <w:proofErr w:type="gramStart"/>
-      <w:r>
-        <w:rPr>
-          <w:lang w:val="en-US"/>
-        </w:rPr>
-        <w:t xml:space="preserve">sometimes </w:t>
-      </w:r>
-      <w:r>
-        <w:rPr>
-          <w:lang w:val="en-US"/>
-        </w:rPr>
-        <w:t xml:space="preserve"> containing</w:t>
-      </w:r>
-      <w:proofErr w:type="gramEnd"/>
+      <w:r>
+        <w:rPr>
+          <w:lang w:val="en-US"/>
+        </w:rPr>
+        <w:t>sometimes containing</w:t>
+      </w:r>
       <w:r>
         <w:rPr>
           <w:lang w:val="en-US"/>
@@ -317,7 +333,19 @@
         <w:rPr>
           <w:lang w:val="en-US"/>
         </w:rPr>
-        <w:t xml:space="preserve"> example. Suppose the input of the program seeding is contained in a file called input.txt, and you want the output written to a file called output.txt, then in a DOS </w:t>
+        <w:t xml:space="preserve"> example. Suppose the input of the program seeding is contained in a file called input.txt, and you want the output written to a file called output.txt, then in a </w:t>
+      </w:r>
+      <w:r>
+        <w:rPr>
+          <w:lang w:val="en-US"/>
+        </w:rPr>
+        <w:t>command</w:t>
+      </w:r>
+      <w:r>
+        <w:rPr>
+          <w:lang w:val="en-US"/>
+        </w:rPr>
+        <w:t xml:space="preserve"> </w:t>
       </w:r>
       <w:r>
         <w:rPr>
@@ -422,14 +450,12 @@
         <w:br/>
         <w:t xml:space="preserve">The seeding program has a -w </w:t>
       </w:r>
-      <w:proofErr w:type="gramStart"/>
-      <w:r>
-        <w:rPr>
-          <w:lang w:val="en-US"/>
-        </w:rPr>
-        <w:t>flag(</w:t>
-      </w:r>
-      <w:proofErr w:type="gramEnd"/>
+      <w:r>
+        <w:rPr>
+          <w:lang w:val="en-US"/>
+        </w:rPr>
+        <w:t>flag (</w:t>
+      </w:r>
       <w:r>
         <w:rPr>
           <w:lang w:val="en-US"/>
@@ -505,21 +531,7 @@
         <w:rPr>
           <w:lang w:val="en-US"/>
         </w:rPr>
-        <w:t xml:space="preserve"> program does not interpret this, although </w:t>
-      </w:r>
-      <w:proofErr w:type="gramStart"/>
-      <w:r>
-        <w:rPr>
-          <w:lang w:val="en-US"/>
-        </w:rPr>
-        <w:t>it</w:t>
-      </w:r>
-      <w:proofErr w:type="gramEnd"/>
-      <w:r>
-        <w:rPr>
-          <w:lang w:val="en-US"/>
-        </w:rPr>
-        <w:t xml:space="preserve"> is assumed that the lower the number, the stronger the contestant. </w:t>
+        <w:t xml:space="preserve"> program does not interpret this, although it is assumed that the lower the number, the stronger the contestant. </w:t>
       </w:r>
       <w:r>
         <w:rPr>
@@ -597,19 +609,11 @@
           <w:i/>
         </w:rPr>
       </w:pPr>
-      <w:proofErr w:type="gramStart"/>
       <w:r>
         <w:rPr>
           <w:i/>
         </w:rPr>
-        <w:t>2345,Bocchi</w:t>
-      </w:r>
-      <w:proofErr w:type="gramEnd"/>
-      <w:r>
-        <w:rPr>
-          <w:i/>
-        </w:rPr>
-        <w:t xml:space="preserve"> – Duboin,</w:t>
+        <w:t>2345,Bocchi – Duboin,</w:t>
       </w:r>
       <w:r>
         <w:rPr>
@@ -697,14 +701,12 @@
         </w:rPr>
         <w:t xml:space="preserve"> </w:t>
       </w:r>
-      <w:proofErr w:type="gramStart"/>
       <w:r>
         <w:rPr>
           <w:lang w:val="en-US"/>
         </w:rPr>
         <w:t>program</w:t>
       </w:r>
-      <w:proofErr w:type="gramEnd"/>
     </w:p>
     <w:p>
       <w:pPr>
@@ -742,14 +744,12 @@
         </w:rPr>
         <w:t xml:space="preserve"> divide them into groups </w:t>
       </w:r>
-      <w:proofErr w:type="gramStart"/>
-      <w:r>
-        <w:rPr>
-          <w:lang w:val="en-US"/>
-        </w:rPr>
-        <w:t>on the basis of</w:t>
-      </w:r>
-      <w:proofErr w:type="gramEnd"/>
+      <w:r>
+        <w:rPr>
+          <w:lang w:val="en-US"/>
+        </w:rPr>
+        <w:t>based on</w:t>
+      </w:r>
       <w:r>
         <w:rPr>
           <w:lang w:val="en-US"/>
@@ -766,21 +766,7 @@
         <w:rPr>
           <w:lang w:val="en-US"/>
         </w:rPr>
-        <w:t xml:space="preserve"> will within this </w:t>
-      </w:r>
-      <w:proofErr w:type="gramStart"/>
-      <w:r>
-        <w:rPr>
-          <w:lang w:val="en-US"/>
-        </w:rPr>
-        <w:t>limitation</w:t>
-      </w:r>
-      <w:proofErr w:type="gramEnd"/>
-      <w:r>
-        <w:rPr>
-          <w:lang w:val="en-US"/>
-        </w:rPr>
-        <w:t xml:space="preserve"> try to balance the other criteria over the groups. </w:t>
+        <w:t xml:space="preserve"> will within this limitation try to balance the other criteria over the groups. </w:t>
       </w:r>
       <w:r>
         <w:rPr>
@@ -1048,7 +1034,19 @@
         <w:rPr>
           <w:lang w:val="en-US"/>
         </w:rPr>
-        <w:t>1 5</w:t>
+        <w:t xml:space="preserve">1 </w:t>
+      </w:r>
+      <w:r>
+        <w:rPr>
+          <w:lang w:val="en-US"/>
+        </w:rPr>
+        <w:t xml:space="preserve">and </w:t>
+      </w:r>
+      <w:r>
+        <w:rPr>
+          <w:lang w:val="en-US"/>
+        </w:rPr>
+        <w:t>5</w:t>
       </w:r>
       <w:r>
         <w:rPr>
@@ -1068,17 +1066,42 @@
         </w:rPr>
         <w:t xml:space="preserve"> on the command line.</w:t>
       </w:r>
-    </w:p>
-    <w:p>
-      <w:pPr>
-        <w:rPr>
-          <w:lang w:val="en-US"/>
-        </w:rPr>
-      </w:pPr>
-      <w:r>
-        <w:rPr>
-          <w:lang w:val="en-US"/>
-        </w:rPr>
+      <w:r>
+        <w:rPr>
+          <w:lang w:val="en-US"/>
+        </w:rPr>
+        <w:t xml:space="preserve"> This is often easier, </w:t>
+      </w:r>
+      <w:r>
+        <w:rPr>
+          <w:lang w:val="en-US"/>
+        </w:rPr>
+        <w:t xml:space="preserve">but you </w:t>
+      </w:r>
+      <w:r>
+        <w:rPr>
+          <w:lang w:val="en-US"/>
+        </w:rPr>
+        <w:t>must</w:t>
+      </w:r>
+      <w:r>
+        <w:rPr>
+          <w:lang w:val="en-US"/>
+        </w:rPr>
+        <w:t xml:space="preserve"> choose one of the two methods.</w:t>
+      </w:r>
+    </w:p>
+    <w:p>
+      <w:pPr>
+        <w:rPr>
+          <w:lang w:val="en-US"/>
+        </w:rPr>
+      </w:pPr>
+      <w:r>
+        <w:rPr>
+          <w:lang w:val="en-US"/>
+        </w:rPr>
+        <w:lastRenderedPageBreak/>
         <w:t xml:space="preserve">After </w:t>
       </w:r>
       <w:r>
@@ -1106,44 +1129,85 @@
         </w:rPr>
         <w:t>01 to number of groups, with each file containing the contestants for that group.</w:t>
       </w:r>
-    </w:p>
-    <w:p>
-      <w:pPr>
-        <w:rPr>
-          <w:lang w:val="en-US"/>
-        </w:rPr>
-      </w:pPr>
-      <w:r>
-        <w:rPr>
-          <w:lang w:val="en-US"/>
-        </w:rPr>
-        <w:lastRenderedPageBreak/>
-        <w:t>The order w</w:t>
-      </w:r>
-      <w:r>
-        <w:rPr>
-          <w:lang w:val="en-US"/>
-        </w:rPr>
-        <w:t>i</w:t>
-      </w:r>
-      <w:r>
-        <w:rPr>
-          <w:lang w:val="en-US"/>
-        </w:rPr>
-        <w:t>thin the groups is basically not guaranteed, although in the current implementation the contestants are ordered by strength. This cannot be relied upon.</w:t>
-      </w:r>
-    </w:p>
-    <w:p>
-      <w:pPr>
-        <w:rPr>
-          <w:lang w:val="en-US"/>
-        </w:rPr>
-      </w:pPr>
-      <w:r>
-        <w:rPr>
-          <w:lang w:val="en-US"/>
-        </w:rPr>
-        <w:t xml:space="preserve">Ordering within the group is left to the organizer. You could use </w:t>
+      <w:r>
+        <w:rPr>
+          <w:lang w:val="en-US"/>
+        </w:rPr>
+        <w:t xml:space="preserve"> When giv</w:t>
+      </w:r>
+      <w:r>
+        <w:rPr>
+          <w:lang w:val="en-US"/>
+        </w:rPr>
+        <w:t>en the -t flag all groups will be written on standard output, one after the other</w:t>
+      </w:r>
+      <w:r>
+        <w:rPr>
+          <w:lang w:val="en-US"/>
+        </w:rPr>
+        <w:t>(this is for backward compatibility with a previous version).</w:t>
+      </w:r>
+    </w:p>
+    <w:p>
+      <w:pPr>
+        <w:rPr>
+          <w:lang w:val="en-US"/>
+        </w:rPr>
+      </w:pPr>
+      <w:r>
+        <w:rPr>
+          <w:lang w:val="en-US"/>
+        </w:rPr>
+        <w:t>Within the groups by default the contestants are put in a random order.</w:t>
+      </w:r>
+      <w:r>
+        <w:rPr>
+          <w:lang w:val="en-US"/>
+        </w:rPr>
+        <w:t xml:space="preserve"> The -s flag asks for the contesta</w:t>
+      </w:r>
+      <w:r>
+        <w:rPr>
+          <w:lang w:val="en-US"/>
+        </w:rPr>
+        <w:t xml:space="preserve">nts to be ordered by strength. In </w:t>
+      </w:r>
+      <w:r>
+        <w:rPr>
+          <w:lang w:val="en-US"/>
+        </w:rPr>
+        <w:t>general,</w:t>
+      </w:r>
+      <w:r>
+        <w:rPr>
+          <w:lang w:val="en-US"/>
+        </w:rPr>
+        <w:t xml:space="preserve"> random order is better.</w:t>
+      </w:r>
+    </w:p>
+    <w:p>
+      <w:pPr>
+        <w:rPr>
+          <w:lang w:val="en-US"/>
+        </w:rPr>
+      </w:pPr>
+      <w:r>
+        <w:rPr>
+          <w:lang w:val="en-US"/>
+        </w:rPr>
+        <w:t>Further</w:t>
+      </w:r>
+      <w:r>
+        <w:rPr>
+          <w:lang w:val="en-US"/>
+        </w:rPr>
+        <w:t xml:space="preserve"> o</w:t>
+      </w:r>
+      <w:r>
+        <w:rPr>
+          <w:lang w:val="en-US"/>
+        </w:rPr>
+        <w:t xml:space="preserve">rdering within the group is left to the organizer. You could use </w:t>
       </w:r>
       <w:proofErr w:type="spellStart"/>
       <w:r>
@@ -1159,49 +1223,62 @@
         <w:rPr>
           <w:lang w:val="en-US"/>
         </w:rPr>
-        <w:t xml:space="preserve">, described below, or you could shuffle. In </w:t>
-      </w:r>
-      <w:proofErr w:type="gramStart"/>
-      <w:r>
-        <w:rPr>
-          <w:lang w:val="en-US"/>
-        </w:rPr>
-        <w:t>general</w:t>
-      </w:r>
-      <w:proofErr w:type="gramEnd"/>
-      <w:r>
-        <w:rPr>
-          <w:lang w:val="en-US"/>
-        </w:rPr>
-        <w:t xml:space="preserve"> with most movements keeping the order from </w:t>
-      </w:r>
+        <w:t xml:space="preserve">, described below, or you could </w:t>
+      </w:r>
+      <w:r>
+        <w:rPr>
+          <w:lang w:val="en-US"/>
+        </w:rPr>
+        <w:t>leave the random order.</w:t>
+      </w:r>
+    </w:p>
+    <w:p>
+      <w:pPr>
+        <w:pStyle w:val="Heading1"/>
+        <w:rPr>
+          <w:lang w:val="en-US"/>
+        </w:rPr>
+      </w:pPr>
+      <w:r>
+        <w:rPr>
+          <w:lang w:val="en-US"/>
+        </w:rPr>
+        <w:t xml:space="preserve">The </w:t>
+      </w:r>
+      <w:proofErr w:type="spellStart"/>
       <w:r>
         <w:rPr>
           <w:i/>
-          <w:iCs/>
-          <w:lang w:val="en-US"/>
-        </w:rPr>
-        <w:t>seeding</w:t>
-      </w:r>
-      <w:r>
-        <w:rPr>
-          <w:lang w:val="en-US"/>
-        </w:rPr>
-        <w:t xml:space="preserve"> is unwise.</w:t>
-      </w:r>
-    </w:p>
-    <w:p>
-      <w:pPr>
-        <w:pStyle w:val="Heading1"/>
-        <w:rPr>
-          <w:lang w:val="en-US"/>
-        </w:rPr>
-      </w:pPr>
-      <w:r>
-        <w:rPr>
-          <w:lang w:val="en-US"/>
-        </w:rPr>
-        <w:t xml:space="preserve">The </w:t>
+          <w:lang w:val="en-US"/>
+        </w:rPr>
+        <w:t>n</w:t>
+      </w:r>
+      <w:r>
+        <w:rPr>
+          <w:i/>
+          <w:lang w:val="en-US"/>
+        </w:rPr>
+        <w:t>umberlines</w:t>
+      </w:r>
+      <w:proofErr w:type="spellEnd"/>
+      <w:r>
+        <w:rPr>
+          <w:lang w:val="en-US"/>
+        </w:rPr>
+        <w:t xml:space="preserve"> program</w:t>
+      </w:r>
+    </w:p>
+    <w:p>
+      <w:pPr>
+        <w:rPr>
+          <w:lang w:val="en-US"/>
+        </w:rPr>
+      </w:pPr>
+      <w:r>
+        <w:rPr>
+          <w:lang w:val="en-US"/>
+        </w:rPr>
+        <w:t xml:space="preserve">The second phase of seeding is numbering the contestants within the group. You can do that by randomizing for a simple tournament, but you can also let </w:t>
       </w:r>
       <w:proofErr w:type="spellStart"/>
       <w:r>
@@ -1209,34 +1286,59 @@
           <w:i/>
           <w:lang w:val="en-US"/>
         </w:rPr>
-        <w:t>n</w:t>
-      </w:r>
+        <w:t>numberlines</w:t>
+      </w:r>
+      <w:proofErr w:type="spellEnd"/>
+      <w:r>
+        <w:rPr>
+          <w:lang w:val="en-US"/>
+        </w:rPr>
+        <w:t xml:space="preserve"> do it for you. The function of </w:t>
+      </w:r>
+      <w:proofErr w:type="spellStart"/>
       <w:r>
         <w:rPr>
           <w:i/>
           <w:lang w:val="en-US"/>
         </w:rPr>
-        <w:t>umberlines</w:t>
+        <w:t>numberlines</w:t>
       </w:r>
       <w:proofErr w:type="spellEnd"/>
       <w:r>
         <w:rPr>
           <w:lang w:val="en-US"/>
         </w:rPr>
-        <w:t xml:space="preserve"> program</w:t>
-      </w:r>
-    </w:p>
-    <w:p>
-      <w:pPr>
-        <w:rPr>
-          <w:lang w:val="en-US"/>
-        </w:rPr>
-      </w:pPr>
-      <w:r>
-        <w:rPr>
-          <w:lang w:val="en-US"/>
-        </w:rPr>
-        <w:t xml:space="preserve">The second phase of seeding is numbering the contestants within the group. You can do that by randomizing for a simple tournament, but you can also let </w:t>
+        <w:t xml:space="preserve"> is to take a description of a movement, and a bunch of contestants, and number the contestants in such a way that contestants having the same criterion will meet each other at the earliest opportunity. If you run a one session tournament it is easy, if it is multi session you </w:t>
+      </w:r>
+      <w:r>
+        <w:rPr>
+          <w:lang w:val="en-US"/>
+        </w:rPr>
+        <w:t>must</w:t>
+      </w:r>
+      <w:r>
+        <w:rPr>
+          <w:lang w:val="en-US"/>
+        </w:rPr>
+        <w:t xml:space="preserve"> </w:t>
+      </w:r>
+      <w:r>
+        <w:rPr>
+          <w:lang w:val="en-US"/>
+        </w:rPr>
+        <w:t>decide</w:t>
+      </w:r>
+      <w:r>
+        <w:rPr>
+          <w:lang w:val="en-US"/>
+        </w:rPr>
+        <w:t xml:space="preserve">. If you want the pair numbers in the group the same for all sessions, you must </w:t>
+      </w:r>
+      <w:r>
+        <w:rPr>
+          <w:lang w:val="en-US"/>
+        </w:rPr>
+        <w:t xml:space="preserve">run </w:t>
       </w:r>
       <w:proofErr w:type="spellStart"/>
       <w:r>
@@ -1251,7 +1353,7 @@
         <w:rPr>
           <w:lang w:val="en-US"/>
         </w:rPr>
-        <w:t xml:space="preserve"> do it for you. The function of </w:t>
+        <w:t xml:space="preserve"> for the final session and backtrack from there. You can also run </w:t>
       </w:r>
       <w:proofErr w:type="spellStart"/>
       <w:r>
@@ -1266,7 +1368,47 @@
         <w:rPr>
           <w:lang w:val="en-US"/>
         </w:rPr>
-        <w:t xml:space="preserve"> is to take a description of a movement, and a bunch of contestants, and number the contestants in such a way that contestants having the same criterion will meet each other at the earliest opportunity. If you run a one session tournament it is easy, if it is multi session you </w:t>
+        <w:t xml:space="preserve"> for each session, to get early meetings in all sessions, but that gives pairs different numbers per session, and </w:t>
+      </w:r>
+      <w:r>
+        <w:rPr>
+          <w:lang w:val="en-US"/>
+        </w:rPr>
+        <w:t>contestants (</w:t>
+      </w:r>
+      <w:r>
+        <w:rPr>
+          <w:lang w:val="en-US"/>
+        </w:rPr>
+        <w:t>and sometimes even organizers) tend not to be able to cope with that. The decision is yours.</w:t>
+      </w:r>
+    </w:p>
+    <w:p>
+      <w:pPr>
+        <w:rPr>
+          <w:lang w:val="en-US"/>
+        </w:rPr>
+      </w:pPr>
+      <w:r>
+        <w:rPr>
+          <w:lang w:val="en-US"/>
+        </w:rPr>
+        <w:t xml:space="preserve">It must be stated here that </w:t>
+      </w:r>
+      <w:proofErr w:type="spellStart"/>
+      <w:r>
+        <w:rPr>
+          <w:i/>
+          <w:lang w:val="en-US"/>
+        </w:rPr>
+        <w:t>numberlines</w:t>
+      </w:r>
+      <w:proofErr w:type="spellEnd"/>
+      <w:r>
+        <w:rPr>
+          <w:lang w:val="en-US"/>
+        </w:rPr>
+        <w:t xml:space="preserve"> knows nothing about movements. The good news is it can deal with any movement, the bad news is that you </w:t>
       </w:r>
       <w:r>
         <w:rPr>
@@ -1278,120 +1420,6 @@
         <w:rPr>
           <w:lang w:val="en-US"/>
         </w:rPr>
-        <w:t xml:space="preserve"> </w:t>
-      </w:r>
-      <w:r>
-        <w:rPr>
-          <w:lang w:val="en-US"/>
-        </w:rPr>
-        <w:t>decide</w:t>
-      </w:r>
-      <w:r>
-        <w:rPr>
-          <w:lang w:val="en-US"/>
-        </w:rPr>
-        <w:t xml:space="preserve">. If you want the pair numbers in the group the same for all sessions, you must </w:t>
-      </w:r>
-      <w:r>
-        <w:rPr>
-          <w:lang w:val="en-US"/>
-        </w:rPr>
-        <w:t xml:space="preserve">run </w:t>
-      </w:r>
-      <w:proofErr w:type="spellStart"/>
-      <w:r>
-        <w:rPr>
-          <w:i/>
-          <w:lang w:val="en-US"/>
-        </w:rPr>
-        <w:t>numberlines</w:t>
-      </w:r>
-      <w:proofErr w:type="spellEnd"/>
-      <w:r>
-        <w:rPr>
-          <w:lang w:val="en-US"/>
-        </w:rPr>
-        <w:t xml:space="preserve"> for the final session and backtrack from there. You can also run </w:t>
-      </w:r>
-      <w:proofErr w:type="spellStart"/>
-      <w:r>
-        <w:rPr>
-          <w:i/>
-          <w:lang w:val="en-US"/>
-        </w:rPr>
-        <w:t>numberlines</w:t>
-      </w:r>
-      <w:proofErr w:type="spellEnd"/>
-      <w:r>
-        <w:rPr>
-          <w:lang w:val="en-US"/>
-        </w:rPr>
-        <w:t xml:space="preserve"> for each session, to get early meetings in all sessions, but that gives pairs different numbers per session, and </w:t>
-      </w:r>
-      <w:r>
-        <w:rPr>
-          <w:lang w:val="en-US"/>
-        </w:rPr>
-        <w:t>contestants (</w:t>
-      </w:r>
-      <w:r>
-        <w:rPr>
-          <w:lang w:val="en-US"/>
-        </w:rPr>
-        <w:t>and sometimes even organizers) tend not to be able to cope with that. The decision is yours.</w:t>
-      </w:r>
-    </w:p>
-    <w:p>
-      <w:pPr>
-        <w:rPr>
-          <w:lang w:val="en-US"/>
-        </w:rPr>
-      </w:pPr>
-      <w:r>
-        <w:rPr>
-          <w:lang w:val="en-US"/>
-        </w:rPr>
-        <w:t xml:space="preserve">It must be stated here that </w:t>
-      </w:r>
-      <w:proofErr w:type="spellStart"/>
-      <w:r>
-        <w:rPr>
-          <w:i/>
-          <w:lang w:val="en-US"/>
-        </w:rPr>
-        <w:t>numberlines</w:t>
-      </w:r>
-      <w:proofErr w:type="spellEnd"/>
-      <w:r>
-        <w:rPr>
-          <w:lang w:val="en-US"/>
-        </w:rPr>
-        <w:t xml:space="preserve"> </w:t>
-      </w:r>
-      <w:proofErr w:type="gramStart"/>
-      <w:r>
-        <w:rPr>
-          <w:lang w:val="en-US"/>
-        </w:rPr>
-        <w:t>knows</w:t>
-      </w:r>
-      <w:proofErr w:type="gramEnd"/>
-      <w:r>
-        <w:rPr>
-          <w:lang w:val="en-US"/>
-        </w:rPr>
-        <w:t xml:space="preserve"> nothing about movements. The good news is it can deal with any movement, the bad news is that you </w:t>
-      </w:r>
-      <w:r>
-        <w:rPr>
-          <w:lang w:val="en-US"/>
-        </w:rPr>
-        <w:t>must</w:t>
-      </w:r>
-      <w:r>
-        <w:rPr>
-          <w:lang w:val="en-US"/>
-        </w:rPr>
         <w:t xml:space="preserve"> specify in </w:t>
       </w:r>
       <w:r>
@@ -1406,7 +1434,6 @@
         </w:rPr>
         <w:t xml:space="preserve"> what the movement looks like. Simple movements, like </w:t>
       </w:r>
-      <w:proofErr w:type="gramStart"/>
       <w:r>
         <w:rPr>
           <w:lang w:val="en-US"/>
@@ -1417,14 +1444,7 @@
         <w:rPr>
           <w:lang w:val="en-US"/>
         </w:rPr>
-        <w:t>Mitchell</w:t>
-      </w:r>
-      <w:proofErr w:type="gramEnd"/>
-      <w:r>
-        <w:rPr>
-          <w:lang w:val="en-US"/>
-        </w:rPr>
-        <w:t xml:space="preserve"> give </w:t>
+        <w:t xml:space="preserve">Mitchell give </w:t>
       </w:r>
       <w:proofErr w:type="spellStart"/>
       <w:r>
@@ -2402,7 +2422,6 @@
         <w:t xml:space="preserve"> tries to get all meetings by contestants in the groups as early as possible, without regard to the group. Sometimes there are suggestions that contestants of a certain group must meet earlier than other groups. This could be accommodated with a slight alteration to </w:t>
       </w:r>
       <w:proofErr w:type="spellStart"/>
-      <w:proofErr w:type="gramStart"/>
       <w:r>
         <w:rPr>
           <w:i/>
@@ -2411,7 +2430,6 @@
         <w:t>numberlines</w:t>
       </w:r>
       <w:proofErr w:type="spellEnd"/>
-      <w:proofErr w:type="gramEnd"/>
       <w:r>
         <w:rPr>
           <w:lang w:val="en-US"/>

</xml_diff>